<commit_message>
Khởi tạo project core java volume1
</commit_message>
<xml_diff>
--- a/Java-Basic/document/Tài liệu Java Basic v1.0.docx
+++ b/Java-Basic/document/Tài liệu Java Basic v1.0.docx
@@ -2875,6 +2875,665 @@
         </w:rPr>
       </w:pPr>
     </w:p>
+    <w:p>
+      <w:pPr>
+        <w:rPr>
+          <w:rFonts w:ascii="Times New Roman" w:hAnsi="Times New Roman" w:cs="Times New Roman"/>
+          <w:sz w:val="24"/>
+          <w:szCs w:val="24"/>
+        </w:rPr>
+      </w:pPr>
+      <w:r>
+        <w:rPr>
+          <w:rFonts w:ascii="Times New Roman" w:hAnsi="Times New Roman" w:cs="Times New Roman"/>
+          <w:sz w:val="24"/>
+          <w:szCs w:val="24"/>
+        </w:rPr>
+        <w:t>Bài 14: Bài tập chu vi, diện tích hình tròn, chữ nhật, hình vuông.</w:t>
+      </w:r>
+    </w:p>
+    <w:p>
+      <w:pPr>
+        <w:rPr>
+          <w:rFonts w:ascii="Times New Roman" w:hAnsi="Times New Roman" w:cs="Times New Roman"/>
+          <w:sz w:val="24"/>
+          <w:szCs w:val="24"/>
+        </w:rPr>
+      </w:pPr>
+      <w:r>
+        <w:rPr>
+          <w:noProof/>
+        </w:rPr>
+        <w:lastRenderedPageBreak/>
+        <w:drawing>
+          <wp:inline distT="0" distB="0" distL="0" distR="0" wp14:anchorId="48E7F312" wp14:editId="5B0C7309">
+            <wp:extent cx="5943600" cy="5526405"/>
+            <wp:effectExtent l="0" t="0" r="0" b="0"/>
+            <wp:docPr id="4" name="Picture 4" descr="Graphical user interface, text, application, email&#10;&#10;Description automatically generated"/>
+            <wp:cNvGraphicFramePr>
+              <a:graphicFrameLocks xmlns:a="http://schemas.openxmlformats.org/drawingml/2006/main" noChangeAspect="1"/>
+            </wp:cNvGraphicFramePr>
+            <a:graphic xmlns:a="http://schemas.openxmlformats.org/drawingml/2006/main">
+              <a:graphicData uri="http://schemas.openxmlformats.org/drawingml/2006/picture">
+                <pic:pic xmlns:pic="http://schemas.openxmlformats.org/drawingml/2006/picture">
+                  <pic:nvPicPr>
+                    <pic:cNvPr id="4" name="Picture 4" descr="Graphical user interface, text, application, email&#10;&#10;Description automatically generated"/>
+                    <pic:cNvPicPr/>
+                  </pic:nvPicPr>
+                  <pic:blipFill>
+                    <a:blip r:embed="rId13"/>
+                    <a:stretch>
+                      <a:fillRect/>
+                    </a:stretch>
+                  </pic:blipFill>
+                  <pic:spPr>
+                    <a:xfrm>
+                      <a:off x="0" y="0"/>
+                      <a:ext cx="5943600" cy="5526405"/>
+                    </a:xfrm>
+                    <a:prstGeom prst="rect">
+                      <a:avLst/>
+                    </a:prstGeom>
+                  </pic:spPr>
+                </pic:pic>
+              </a:graphicData>
+            </a:graphic>
+          </wp:inline>
+        </w:drawing>
+      </w:r>
+    </w:p>
+    <w:p>
+      <w:pPr>
+        <w:rPr>
+          <w:rFonts w:ascii="Times New Roman" w:hAnsi="Times New Roman" w:cs="Times New Roman"/>
+          <w:sz w:val="24"/>
+          <w:szCs w:val="24"/>
+        </w:rPr>
+      </w:pPr>
+      <w:r>
+        <w:rPr>
+          <w:noProof/>
+        </w:rPr>
+        <w:lastRenderedPageBreak/>
+        <w:drawing>
+          <wp:inline distT="0" distB="0" distL="0" distR="0" wp14:anchorId="30680524" wp14:editId="219A0DF9">
+            <wp:extent cx="5219700" cy="5800725"/>
+            <wp:effectExtent l="0" t="0" r="0" b="9525"/>
+            <wp:docPr id="9" name="Picture 9" descr="Graphical user interface&#10;&#10;Description automatically generated with low confidence"/>
+            <wp:cNvGraphicFramePr>
+              <a:graphicFrameLocks xmlns:a="http://schemas.openxmlformats.org/drawingml/2006/main" noChangeAspect="1"/>
+            </wp:cNvGraphicFramePr>
+            <a:graphic xmlns:a="http://schemas.openxmlformats.org/drawingml/2006/main">
+              <a:graphicData uri="http://schemas.openxmlformats.org/drawingml/2006/picture">
+                <pic:pic xmlns:pic="http://schemas.openxmlformats.org/drawingml/2006/picture">
+                  <pic:nvPicPr>
+                    <pic:cNvPr id="9" name="Picture 9" descr="Graphical user interface&#10;&#10;Description automatically generated with low confidence"/>
+                    <pic:cNvPicPr/>
+                  </pic:nvPicPr>
+                  <pic:blipFill>
+                    <a:blip r:embed="rId14"/>
+                    <a:stretch>
+                      <a:fillRect/>
+                    </a:stretch>
+                  </pic:blipFill>
+                  <pic:spPr>
+                    <a:xfrm>
+                      <a:off x="0" y="0"/>
+                      <a:ext cx="5219700" cy="5800725"/>
+                    </a:xfrm>
+                    <a:prstGeom prst="rect">
+                      <a:avLst/>
+                    </a:prstGeom>
+                  </pic:spPr>
+                </pic:pic>
+              </a:graphicData>
+            </a:graphic>
+          </wp:inline>
+        </w:drawing>
+      </w:r>
+    </w:p>
+    <w:p>
+      <w:pPr>
+        <w:rPr>
+          <w:rFonts w:ascii="Times New Roman" w:hAnsi="Times New Roman" w:cs="Times New Roman"/>
+          <w:sz w:val="24"/>
+          <w:szCs w:val="24"/>
+        </w:rPr>
+      </w:pPr>
+    </w:p>
+    <w:p>
+      <w:pPr>
+        <w:rPr>
+          <w:rFonts w:ascii="Times New Roman" w:hAnsi="Times New Roman" w:cs="Times New Roman"/>
+          <w:sz w:val="24"/>
+          <w:szCs w:val="24"/>
+        </w:rPr>
+      </w:pPr>
+      <w:r>
+        <w:rPr>
+          <w:rFonts w:ascii="Times New Roman" w:hAnsi="Times New Roman" w:cs="Times New Roman"/>
+          <w:sz w:val="24"/>
+          <w:szCs w:val="24"/>
+        </w:rPr>
+        <w:t>Bài 15: Chữa bài tập kế thừa hình tròn + hình chữ nhật</w:t>
+      </w:r>
+    </w:p>
+    <w:p>
+      <w:pPr>
+        <w:rPr>
+          <w:rFonts w:ascii="Times New Roman" w:hAnsi="Times New Roman" w:cs="Times New Roman"/>
+          <w:sz w:val="24"/>
+          <w:szCs w:val="24"/>
+        </w:rPr>
+      </w:pPr>
+      <w:r>
+        <w:rPr>
+          <w:noProof/>
+        </w:rPr>
+        <w:lastRenderedPageBreak/>
+        <w:drawing>
+          <wp:inline distT="0" distB="0" distL="0" distR="0" wp14:anchorId="3C0D252D" wp14:editId="7CDB2CC3">
+            <wp:extent cx="5943600" cy="3418205"/>
+            <wp:effectExtent l="0" t="0" r="0" b="0"/>
+            <wp:docPr id="10" name="Picture 10" descr="Graphical user interface, text, application, email&#10;&#10;Description automatically generated"/>
+            <wp:cNvGraphicFramePr>
+              <a:graphicFrameLocks xmlns:a="http://schemas.openxmlformats.org/drawingml/2006/main" noChangeAspect="1"/>
+            </wp:cNvGraphicFramePr>
+            <a:graphic xmlns:a="http://schemas.openxmlformats.org/drawingml/2006/main">
+              <a:graphicData uri="http://schemas.openxmlformats.org/drawingml/2006/picture">
+                <pic:pic xmlns:pic="http://schemas.openxmlformats.org/drawingml/2006/picture">
+                  <pic:nvPicPr>
+                    <pic:cNvPr id="10" name="Picture 10" descr="Graphical user interface, text, application, email&#10;&#10;Description automatically generated"/>
+                    <pic:cNvPicPr/>
+                  </pic:nvPicPr>
+                  <pic:blipFill>
+                    <a:blip r:embed="rId15"/>
+                    <a:stretch>
+                      <a:fillRect/>
+                    </a:stretch>
+                  </pic:blipFill>
+                  <pic:spPr>
+                    <a:xfrm>
+                      <a:off x="0" y="0"/>
+                      <a:ext cx="5943600" cy="3418205"/>
+                    </a:xfrm>
+                    <a:prstGeom prst="rect">
+                      <a:avLst/>
+                    </a:prstGeom>
+                  </pic:spPr>
+                </pic:pic>
+              </a:graphicData>
+            </a:graphic>
+          </wp:inline>
+        </w:drawing>
+      </w:r>
+    </w:p>
+    <w:p>
+      <w:pPr>
+        <w:rPr>
+          <w:rFonts w:ascii="Times New Roman" w:hAnsi="Times New Roman" w:cs="Times New Roman"/>
+          <w:sz w:val="24"/>
+          <w:szCs w:val="24"/>
+        </w:rPr>
+      </w:pPr>
+      <w:r>
+        <w:rPr>
+          <w:noProof/>
+        </w:rPr>
+        <w:drawing>
+          <wp:inline distT="0" distB="0" distL="0" distR="0" wp14:anchorId="4A8FB1A1" wp14:editId="799128EA">
+            <wp:extent cx="5943600" cy="354965"/>
+            <wp:effectExtent l="0" t="0" r="0" b="0"/>
+            <wp:docPr id="11" name="Picture 11"/>
+            <wp:cNvGraphicFramePr>
+              <a:graphicFrameLocks xmlns:a="http://schemas.openxmlformats.org/drawingml/2006/main" noChangeAspect="1"/>
+            </wp:cNvGraphicFramePr>
+            <a:graphic xmlns:a="http://schemas.openxmlformats.org/drawingml/2006/main">
+              <a:graphicData uri="http://schemas.openxmlformats.org/drawingml/2006/picture">
+                <pic:pic xmlns:pic="http://schemas.openxmlformats.org/drawingml/2006/picture">
+                  <pic:nvPicPr>
+                    <pic:cNvPr id="1" name=""/>
+                    <pic:cNvPicPr/>
+                  </pic:nvPicPr>
+                  <pic:blipFill>
+                    <a:blip r:embed="rId16"/>
+                    <a:stretch>
+                      <a:fillRect/>
+                    </a:stretch>
+                  </pic:blipFill>
+                  <pic:spPr>
+                    <a:xfrm>
+                      <a:off x="0" y="0"/>
+                      <a:ext cx="5943600" cy="354965"/>
+                    </a:xfrm>
+                    <a:prstGeom prst="rect">
+                      <a:avLst/>
+                    </a:prstGeom>
+                  </pic:spPr>
+                </pic:pic>
+              </a:graphicData>
+            </a:graphic>
+          </wp:inline>
+        </w:drawing>
+      </w:r>
+    </w:p>
+    <w:p>
+      <w:pPr>
+        <w:rPr>
+          <w:rFonts w:ascii="Times New Roman" w:hAnsi="Times New Roman" w:cs="Times New Roman"/>
+          <w:sz w:val="24"/>
+          <w:szCs w:val="24"/>
+        </w:rPr>
+      </w:pPr>
+    </w:p>
+    <w:p>
+      <w:pPr>
+        <w:rPr>
+          <w:rFonts w:ascii="Times New Roman" w:hAnsi="Times New Roman" w:cs="Times New Roman"/>
+          <w:sz w:val="24"/>
+          <w:szCs w:val="24"/>
+        </w:rPr>
+      </w:pPr>
+      <w:r>
+        <w:rPr>
+          <w:rFonts w:ascii="Times New Roman" w:hAnsi="Times New Roman" w:cs="Times New Roman"/>
+          <w:sz w:val="24"/>
+          <w:szCs w:val="24"/>
+        </w:rPr>
+        <w:t>Bài 16: Dự án quản lý cán bộ bằng OOP Java</w:t>
+      </w:r>
+    </w:p>
+    <w:p>
+      <w:pPr>
+        <w:rPr>
+          <w:rFonts w:ascii="Times New Roman" w:hAnsi="Times New Roman" w:cs="Times New Roman"/>
+          <w:sz w:val="24"/>
+          <w:szCs w:val="24"/>
+        </w:rPr>
+      </w:pPr>
+      <w:r>
+        <w:rPr>
+          <w:noProof/>
+        </w:rPr>
+        <w:lastRenderedPageBreak/>
+        <w:drawing>
+          <wp:inline distT="0" distB="0" distL="0" distR="0" wp14:anchorId="2117AD02" wp14:editId="0A631200">
+            <wp:extent cx="5943600" cy="4607560"/>
+            <wp:effectExtent l="0" t="0" r="0" b="0"/>
+            <wp:docPr id="12" name="Picture 12" descr="Graphical user interface, text, application, email&#10;&#10;Description automatically generated"/>
+            <wp:cNvGraphicFramePr>
+              <a:graphicFrameLocks xmlns:a="http://schemas.openxmlformats.org/drawingml/2006/main" noChangeAspect="1"/>
+            </wp:cNvGraphicFramePr>
+            <a:graphic xmlns:a="http://schemas.openxmlformats.org/drawingml/2006/main">
+              <a:graphicData uri="http://schemas.openxmlformats.org/drawingml/2006/picture">
+                <pic:pic xmlns:pic="http://schemas.openxmlformats.org/drawingml/2006/picture">
+                  <pic:nvPicPr>
+                    <pic:cNvPr id="12" name="Picture 12" descr="Graphical user interface, text, application, email&#10;&#10;Description automatically generated"/>
+                    <pic:cNvPicPr/>
+                  </pic:nvPicPr>
+                  <pic:blipFill>
+                    <a:blip r:embed="rId17"/>
+                    <a:stretch>
+                      <a:fillRect/>
+                    </a:stretch>
+                  </pic:blipFill>
+                  <pic:spPr>
+                    <a:xfrm>
+                      <a:off x="0" y="0"/>
+                      <a:ext cx="5943600" cy="4607560"/>
+                    </a:xfrm>
+                    <a:prstGeom prst="rect">
+                      <a:avLst/>
+                    </a:prstGeom>
+                  </pic:spPr>
+                </pic:pic>
+              </a:graphicData>
+            </a:graphic>
+          </wp:inline>
+        </w:drawing>
+      </w:r>
+    </w:p>
+    <w:p>
+      <w:pPr>
+        <w:rPr>
+          <w:rFonts w:ascii="Times New Roman" w:hAnsi="Times New Roman" w:cs="Times New Roman"/>
+          <w:sz w:val="24"/>
+          <w:szCs w:val="24"/>
+        </w:rPr>
+      </w:pPr>
+    </w:p>
+    <w:p>
+      <w:pPr>
+        <w:rPr>
+          <w:rFonts w:ascii="Times New Roman" w:hAnsi="Times New Roman" w:cs="Times New Roman"/>
+          <w:sz w:val="24"/>
+          <w:szCs w:val="24"/>
+        </w:rPr>
+      </w:pPr>
+      <w:r>
+        <w:rPr>
+          <w:rFonts w:ascii="Times New Roman" w:hAnsi="Times New Roman" w:cs="Times New Roman"/>
+          <w:sz w:val="24"/>
+          <w:szCs w:val="24"/>
+        </w:rPr>
+        <w:t>Bài 17: Bài tập Employee &amp; StudentMark &amp; Product trong lập trình OOP.</w:t>
+      </w:r>
+    </w:p>
+    <w:p>
+      <w:pPr>
+        <w:rPr>
+          <w:rFonts w:ascii="Times New Roman" w:hAnsi="Times New Roman" w:cs="Times New Roman"/>
+          <w:sz w:val="24"/>
+          <w:szCs w:val="24"/>
+        </w:rPr>
+      </w:pPr>
+      <w:r>
+        <w:rPr>
+          <w:noProof/>
+        </w:rPr>
+        <w:lastRenderedPageBreak/>
+        <w:drawing>
+          <wp:inline distT="0" distB="0" distL="0" distR="0" wp14:anchorId="1DD62D7F" wp14:editId="604A773E">
+            <wp:extent cx="5943600" cy="3999230"/>
+            <wp:effectExtent l="0" t="0" r="0" b="0"/>
+            <wp:docPr id="13" name="Picture 13" descr="Graphical user interface, text, application&#10;&#10;Description automatically generated"/>
+            <wp:cNvGraphicFramePr>
+              <a:graphicFrameLocks xmlns:a="http://schemas.openxmlformats.org/drawingml/2006/main" noChangeAspect="1"/>
+            </wp:cNvGraphicFramePr>
+            <a:graphic xmlns:a="http://schemas.openxmlformats.org/drawingml/2006/main">
+              <a:graphicData uri="http://schemas.openxmlformats.org/drawingml/2006/picture">
+                <pic:pic xmlns:pic="http://schemas.openxmlformats.org/drawingml/2006/picture">
+                  <pic:nvPicPr>
+                    <pic:cNvPr id="13" name="Picture 13" descr="Graphical user interface, text, application&#10;&#10;Description automatically generated"/>
+                    <pic:cNvPicPr/>
+                  </pic:nvPicPr>
+                  <pic:blipFill>
+                    <a:blip r:embed="rId18"/>
+                    <a:stretch>
+                      <a:fillRect/>
+                    </a:stretch>
+                  </pic:blipFill>
+                  <pic:spPr>
+                    <a:xfrm>
+                      <a:off x="0" y="0"/>
+                      <a:ext cx="5943600" cy="3999230"/>
+                    </a:xfrm>
+                    <a:prstGeom prst="rect">
+                      <a:avLst/>
+                    </a:prstGeom>
+                  </pic:spPr>
+                </pic:pic>
+              </a:graphicData>
+            </a:graphic>
+          </wp:inline>
+        </w:drawing>
+      </w:r>
+    </w:p>
+    <w:p>
+      <w:pPr>
+        <w:rPr>
+          <w:rFonts w:ascii="Times New Roman" w:hAnsi="Times New Roman" w:cs="Times New Roman"/>
+          <w:sz w:val="24"/>
+          <w:szCs w:val="24"/>
+        </w:rPr>
+      </w:pPr>
+      <w:r>
+        <w:rPr>
+          <w:noProof/>
+        </w:rPr>
+        <w:drawing>
+          <wp:inline distT="0" distB="0" distL="0" distR="0" wp14:anchorId="10974CB0" wp14:editId="601DA955">
+            <wp:extent cx="5943600" cy="1798955"/>
+            <wp:effectExtent l="0" t="0" r="0" b="0"/>
+            <wp:docPr id="15" name="Picture 15" descr="Graphical user interface, text, application, email&#10;&#10;Description automatically generated"/>
+            <wp:cNvGraphicFramePr>
+              <a:graphicFrameLocks xmlns:a="http://schemas.openxmlformats.org/drawingml/2006/main" noChangeAspect="1"/>
+            </wp:cNvGraphicFramePr>
+            <a:graphic xmlns:a="http://schemas.openxmlformats.org/drawingml/2006/main">
+              <a:graphicData uri="http://schemas.openxmlformats.org/drawingml/2006/picture">
+                <pic:pic xmlns:pic="http://schemas.openxmlformats.org/drawingml/2006/picture">
+                  <pic:nvPicPr>
+                    <pic:cNvPr id="15" name="Picture 15" descr="Graphical user interface, text, application, email&#10;&#10;Description automatically generated"/>
+                    <pic:cNvPicPr/>
+                  </pic:nvPicPr>
+                  <pic:blipFill>
+                    <a:blip r:embed="rId19"/>
+                    <a:stretch>
+                      <a:fillRect/>
+                    </a:stretch>
+                  </pic:blipFill>
+                  <pic:spPr>
+                    <a:xfrm>
+                      <a:off x="0" y="0"/>
+                      <a:ext cx="5943600" cy="1798955"/>
+                    </a:xfrm>
+                    <a:prstGeom prst="rect">
+                      <a:avLst/>
+                    </a:prstGeom>
+                  </pic:spPr>
+                </pic:pic>
+              </a:graphicData>
+            </a:graphic>
+          </wp:inline>
+        </w:drawing>
+      </w:r>
+    </w:p>
+    <w:p>
+      <w:pPr>
+        <w:rPr>
+          <w:rFonts w:ascii="Times New Roman" w:hAnsi="Times New Roman" w:cs="Times New Roman"/>
+          <w:sz w:val="24"/>
+          <w:szCs w:val="24"/>
+        </w:rPr>
+      </w:pPr>
+      <w:r>
+        <w:rPr>
+          <w:noProof/>
+        </w:rPr>
+        <w:lastRenderedPageBreak/>
+        <w:drawing>
+          <wp:inline distT="0" distB="0" distL="0" distR="0" wp14:anchorId="312618B8" wp14:editId="0BD7A89B">
+            <wp:extent cx="5943600" cy="3761740"/>
+            <wp:effectExtent l="0" t="0" r="0" b="0"/>
+            <wp:docPr id="16" name="Picture 16" descr="Graphical user interface, text, application, email&#10;&#10;Description automatically generated"/>
+            <wp:cNvGraphicFramePr>
+              <a:graphicFrameLocks xmlns:a="http://schemas.openxmlformats.org/drawingml/2006/main" noChangeAspect="1"/>
+            </wp:cNvGraphicFramePr>
+            <a:graphic xmlns:a="http://schemas.openxmlformats.org/drawingml/2006/main">
+              <a:graphicData uri="http://schemas.openxmlformats.org/drawingml/2006/picture">
+                <pic:pic xmlns:pic="http://schemas.openxmlformats.org/drawingml/2006/picture">
+                  <pic:nvPicPr>
+                    <pic:cNvPr id="16" name="Picture 16" descr="Graphical user interface, text, application, email&#10;&#10;Description automatically generated"/>
+                    <pic:cNvPicPr/>
+                  </pic:nvPicPr>
+                  <pic:blipFill>
+                    <a:blip r:embed="rId20"/>
+                    <a:stretch>
+                      <a:fillRect/>
+                    </a:stretch>
+                  </pic:blipFill>
+                  <pic:spPr>
+                    <a:xfrm>
+                      <a:off x="0" y="0"/>
+                      <a:ext cx="5943600" cy="3761740"/>
+                    </a:xfrm>
+                    <a:prstGeom prst="rect">
+                      <a:avLst/>
+                    </a:prstGeom>
+                  </pic:spPr>
+                </pic:pic>
+              </a:graphicData>
+            </a:graphic>
+          </wp:inline>
+        </w:drawing>
+      </w:r>
+    </w:p>
+    <w:p>
+      <w:pPr>
+        <w:rPr>
+          <w:rFonts w:ascii="Times New Roman" w:hAnsi="Times New Roman" w:cs="Times New Roman"/>
+          <w:sz w:val="24"/>
+          <w:szCs w:val="24"/>
+        </w:rPr>
+      </w:pPr>
+      <w:r>
+        <w:rPr>
+          <w:noProof/>
+        </w:rPr>
+        <w:drawing>
+          <wp:inline distT="0" distB="0" distL="0" distR="0" wp14:anchorId="7E707665" wp14:editId="0418DB36">
+            <wp:extent cx="5943600" cy="1823085"/>
+            <wp:effectExtent l="0" t="0" r="0" b="0"/>
+            <wp:docPr id="17" name="Picture 17" descr="Graphical user interface, text, application, email&#10;&#10;Description automatically generated"/>
+            <wp:cNvGraphicFramePr>
+              <a:graphicFrameLocks xmlns:a="http://schemas.openxmlformats.org/drawingml/2006/main" noChangeAspect="1"/>
+            </wp:cNvGraphicFramePr>
+            <a:graphic xmlns:a="http://schemas.openxmlformats.org/drawingml/2006/main">
+              <a:graphicData uri="http://schemas.openxmlformats.org/drawingml/2006/picture">
+                <pic:pic xmlns:pic="http://schemas.openxmlformats.org/drawingml/2006/picture">
+                  <pic:nvPicPr>
+                    <pic:cNvPr id="17" name="Picture 17" descr="Graphical user interface, text, application, email&#10;&#10;Description automatically generated"/>
+                    <pic:cNvPicPr/>
+                  </pic:nvPicPr>
+                  <pic:blipFill>
+                    <a:blip r:embed="rId21"/>
+                    <a:stretch>
+                      <a:fillRect/>
+                    </a:stretch>
+                  </pic:blipFill>
+                  <pic:spPr>
+                    <a:xfrm>
+                      <a:off x="0" y="0"/>
+                      <a:ext cx="5943600" cy="1823085"/>
+                    </a:xfrm>
+                    <a:prstGeom prst="rect">
+                      <a:avLst/>
+                    </a:prstGeom>
+                  </pic:spPr>
+                </pic:pic>
+              </a:graphicData>
+            </a:graphic>
+          </wp:inline>
+        </w:drawing>
+      </w:r>
+    </w:p>
+    <w:p>
+      <w:pPr>
+        <w:rPr>
+          <w:rFonts w:ascii="Times New Roman" w:hAnsi="Times New Roman" w:cs="Times New Roman"/>
+          <w:sz w:val="24"/>
+          <w:szCs w:val="24"/>
+        </w:rPr>
+      </w:pPr>
+      <w:r>
+        <w:rPr>
+          <w:noProof/>
+        </w:rPr>
+        <w:lastRenderedPageBreak/>
+        <w:drawing>
+          <wp:inline distT="0" distB="0" distL="0" distR="0" wp14:anchorId="6C70D13E" wp14:editId="0322B81E">
+            <wp:extent cx="5943600" cy="4572000"/>
+            <wp:effectExtent l="0" t="0" r="0" b="0"/>
+            <wp:docPr id="18" name="Picture 18" descr="Graphical user interface, text, application, email&#10;&#10;Description automatically generated"/>
+            <wp:cNvGraphicFramePr>
+              <a:graphicFrameLocks xmlns:a="http://schemas.openxmlformats.org/drawingml/2006/main" noChangeAspect="1"/>
+            </wp:cNvGraphicFramePr>
+            <a:graphic xmlns:a="http://schemas.openxmlformats.org/drawingml/2006/main">
+              <a:graphicData uri="http://schemas.openxmlformats.org/drawingml/2006/picture">
+                <pic:pic xmlns:pic="http://schemas.openxmlformats.org/drawingml/2006/picture">
+                  <pic:nvPicPr>
+                    <pic:cNvPr id="18" name="Picture 18" descr="Graphical user interface, text, application, email&#10;&#10;Description automatically generated"/>
+                    <pic:cNvPicPr/>
+                  </pic:nvPicPr>
+                  <pic:blipFill>
+                    <a:blip r:embed="rId22"/>
+                    <a:stretch>
+                      <a:fillRect/>
+                    </a:stretch>
+                  </pic:blipFill>
+                  <pic:spPr>
+                    <a:xfrm>
+                      <a:off x="0" y="0"/>
+                      <a:ext cx="5943600" cy="4572000"/>
+                    </a:xfrm>
+                    <a:prstGeom prst="rect">
+                      <a:avLst/>
+                    </a:prstGeom>
+                  </pic:spPr>
+                </pic:pic>
+              </a:graphicData>
+            </a:graphic>
+          </wp:inline>
+        </w:drawing>
+      </w:r>
+    </w:p>
+    <w:p>
+      <w:pPr>
+        <w:rPr>
+          <w:rFonts w:ascii="Times New Roman" w:hAnsi="Times New Roman" w:cs="Times New Roman"/>
+          <w:sz w:val="24"/>
+          <w:szCs w:val="24"/>
+        </w:rPr>
+      </w:pPr>
+      <w:r>
+        <w:rPr>
+          <w:noProof/>
+        </w:rPr>
+        <w:drawing>
+          <wp:inline distT="0" distB="0" distL="0" distR="0" wp14:anchorId="37E8396E" wp14:editId="604D2B5F">
+            <wp:extent cx="5943600" cy="1279525"/>
+            <wp:effectExtent l="0" t="0" r="0" b="0"/>
+            <wp:docPr id="19" name="Picture 19" descr="Graphical user interface, text, application&#10;&#10;Description automatically generated"/>
+            <wp:cNvGraphicFramePr>
+              <a:graphicFrameLocks xmlns:a="http://schemas.openxmlformats.org/drawingml/2006/main" noChangeAspect="1"/>
+            </wp:cNvGraphicFramePr>
+            <a:graphic xmlns:a="http://schemas.openxmlformats.org/drawingml/2006/main">
+              <a:graphicData uri="http://schemas.openxmlformats.org/drawingml/2006/picture">
+                <pic:pic xmlns:pic="http://schemas.openxmlformats.org/drawingml/2006/picture">
+                  <pic:nvPicPr>
+                    <pic:cNvPr id="19" name="Picture 19" descr="Graphical user interface, text, application&#10;&#10;Description automatically generated"/>
+                    <pic:cNvPicPr/>
+                  </pic:nvPicPr>
+                  <pic:blipFill>
+                    <a:blip r:embed="rId23"/>
+                    <a:stretch>
+                      <a:fillRect/>
+                    </a:stretch>
+                  </pic:blipFill>
+                  <pic:spPr>
+                    <a:xfrm>
+                      <a:off x="0" y="0"/>
+                      <a:ext cx="5943600" cy="1279525"/>
+                    </a:xfrm>
+                    <a:prstGeom prst="rect">
+                      <a:avLst/>
+                    </a:prstGeom>
+                  </pic:spPr>
+                </pic:pic>
+              </a:graphicData>
+            </a:graphic>
+          </wp:inline>
+        </w:drawing>
+      </w:r>
+    </w:p>
+    <w:p>
+      <w:pPr>
+        <w:rPr>
+          <w:rFonts w:ascii="Times New Roman" w:hAnsi="Times New Roman" w:cs="Times New Roman"/>
+          <w:sz w:val="24"/>
+          <w:szCs w:val="24"/>
+        </w:rPr>
+      </w:pPr>
+    </w:p>
+    <w:p>
+      <w:pPr>
+        <w:rPr>
+          <w:rFonts w:ascii="Times New Roman" w:hAnsi="Times New Roman" w:cs="Times New Roman"/>
+          <w:sz w:val="24"/>
+          <w:szCs w:val="24"/>
+        </w:rPr>
+      </w:pPr>
+    </w:p>
     <w:sectPr>
       <w:pgSz w:w="12240" w:h="15840"/>
       <w:pgMar w:top="1440" w:right="1440" w:bottom="1440" w:left="1440" w:header="720" w:footer="720" w:gutter="0"/>
@@ -3008,6 +3667,7 @@
     <w:lsdException w:name="HTML Sample" w:semiHidden="1" w:unhideWhenUsed="1"/>
     <w:lsdException w:name="HTML Typewriter" w:semiHidden="1" w:unhideWhenUsed="1"/>
     <w:lsdException w:name="HTML Variable" w:semiHidden="1" w:unhideWhenUsed="1"/>
+    <w:lsdException w:name="Normal Table" w:semiHidden="1" w:unhideWhenUsed="1"/>
     <w:lsdException w:name="annotation subject" w:semiHidden="1" w:unhideWhenUsed="1"/>
     <w:lsdException w:name="No List" w:semiHidden="1" w:unhideWhenUsed="1"/>
     <w:lsdException w:name="Outline List 1" w:semiHidden="1" w:unhideWhenUsed="1"/>
@@ -3054,8 +3714,10 @@
     <w:lsdException w:name="Table Subtle 2" w:semiHidden="1" w:unhideWhenUsed="1"/>
     <w:lsdException w:name="Table Web 1" w:semiHidden="1" w:unhideWhenUsed="1"/>
     <w:lsdException w:name="Table Web 2" w:semiHidden="1" w:unhideWhenUsed="1"/>
+    <w:lsdException w:name="Table Web 3" w:semiHidden="1" w:unhideWhenUsed="1"/>
     <w:lsdException w:name="Balloon Text" w:semiHidden="1" w:unhideWhenUsed="1"/>
     <w:lsdException w:name="Table Grid" w:uiPriority="39"/>
+    <w:lsdException w:name="Table Theme" w:semiHidden="1" w:unhideWhenUsed="1"/>
     <w:lsdException w:name="Placeholder Text" w:semiHidden="1"/>
     <w:lsdException w:name="No Spacing" w:uiPriority="1" w:qFormat="1"/>
     <w:lsdException w:name="Light Shading" w:uiPriority="60"/>

</xml_diff>